<commit_message>
updated website + play test stuff
</commit_message>
<xml_diff>
--- a/Design Documents/Game Rule Document.docx
+++ b/Design Documents/Game Rule Document.docx
@@ -4,43 +4,44 @@
   <w:body>
     <w:p>
       <w:pPr>
+        <w:ind w:firstLine="720"/>
         <w:rPr>
           <w:lang w:val="en-US"/>
         </w:rPr>
       </w:pPr>
-      <w:r>
-        <w:rPr>
-          <w:lang w:val="en-US"/>
-        </w:rPr>
-        <w:t>Game rules</w:t>
-      </w:r>
-    </w:p>
-    <w:p>
-      <w:pPr>
-        <w:rPr>
-          <w:lang w:val="en-US"/>
-        </w:rPr>
-      </w:pPr>
-      <w:r>
-        <w:rPr>
-          <w:lang w:val="en-US"/>
-        </w:rPr>
-        <w:t>When the game starts, it is paused which means none of the physics are happening. The player then has the three options</w:t>
-      </w:r>
-      <w:r>
-        <w:rPr>
-          <w:lang w:val="en-US"/>
-        </w:rPr>
-        <w:t xml:space="preserve"> they can interact with</w:t>
-      </w:r>
-      <w:r>
-        <w:rPr>
-          <w:lang w:val="en-US"/>
-        </w:rPr>
-        <w:t xml:space="preserve"> in a small menu at the top of the screen</w:t>
-      </w:r>
       <w:bookmarkStart w:id="0" w:name="_GoBack"/>
       <w:bookmarkEnd w:id="0"/>
+      <w:r>
+        <w:rPr>
+          <w:lang w:val="en-US"/>
+        </w:rPr>
+        <w:t>Game rules</w:t>
+      </w:r>
+    </w:p>
+    <w:p>
+      <w:pPr>
+        <w:rPr>
+          <w:lang w:val="en-US"/>
+        </w:rPr>
+      </w:pPr>
+      <w:r>
+        <w:rPr>
+          <w:lang w:val="en-US"/>
+        </w:rPr>
+        <w:t>When the game starts, it is paused which means none of the physics are happening. The player then has the three options</w:t>
+      </w:r>
+      <w:r>
+        <w:rPr>
+          <w:lang w:val="en-US"/>
+        </w:rPr>
+        <w:t xml:space="preserve"> they can interact with</w:t>
+      </w:r>
+      <w:r>
+        <w:rPr>
+          <w:lang w:val="en-US"/>
+        </w:rPr>
+        <w:t xml:space="preserve"> in a small menu at the top of the screen</w:t>
+      </w:r>
       <w:r>
         <w:rPr>
           <w:lang w:val="en-US"/>
@@ -1097,6 +1098,7 @@
   <w:style w:type="character" w:default="1" w:styleId="Standaardalinea-lettertype">
     <w:name w:val="Default Paragraph Font"/>
     <w:uiPriority w:val="1"/>
+    <w:semiHidden/>
     <w:unhideWhenUsed/>
   </w:style>
   <w:style w:type="table" w:default="1" w:styleId="Standaardtabel">

</xml_diff>